<commit_message>
Started with world and control modules, added seq diagram to uml
</commit_message>
<xml_diff>
--- a/D1 - Robotic Waffles - System Requirements Specification.docx
+++ b/D1 - Robotic Waffles - System Requirements Specification.docx
@@ -371,7 +371,7 @@
             <w:rPr>
               <w:rFonts w:eastAsiaTheme="minorEastAsia"/>
               <w:noProof/>
-              <w:lang w:val="en-SE" w:eastAsia="en-SE"/>
+              <w:lang w:eastAsia="en-SE"/>
             </w:rPr>
           </w:pPr>
           <w:r>
@@ -465,7 +465,7 @@
             <w:rPr>
               <w:rFonts w:eastAsiaTheme="minorEastAsia"/>
               <w:noProof/>
-              <w:lang w:val="en-SE" w:eastAsia="en-SE"/>
+              <w:lang w:eastAsia="en-SE"/>
             </w:rPr>
           </w:pPr>
           <w:hyperlink w:anchor="_Toc21687415" w:history="1">
@@ -536,7 +536,7 @@
             <w:rPr>
               <w:rFonts w:eastAsiaTheme="minorEastAsia"/>
               <w:noProof/>
-              <w:lang w:val="en-SE" w:eastAsia="en-SE"/>
+              <w:lang w:eastAsia="en-SE"/>
             </w:rPr>
           </w:pPr>
           <w:hyperlink w:anchor="_Toc21687416" w:history="1">
@@ -607,7 +607,7 @@
             <w:rPr>
               <w:rFonts w:eastAsiaTheme="minorEastAsia"/>
               <w:noProof/>
-              <w:lang w:val="en-SE" w:eastAsia="en-SE"/>
+              <w:lang w:eastAsia="en-SE"/>
             </w:rPr>
           </w:pPr>
           <w:hyperlink w:anchor="_Toc21687417" w:history="1">
@@ -622,7 +622,7 @@
               <w:rPr>
                 <w:rFonts w:eastAsiaTheme="minorEastAsia"/>
                 <w:noProof/>
-                <w:lang w:val="en-SE" w:eastAsia="en-SE"/>
+                <w:lang w:eastAsia="en-SE"/>
               </w:rPr>
               <w:tab/>
             </w:r>
@@ -693,7 +693,7 @@
             <w:rPr>
               <w:rFonts w:eastAsiaTheme="minorEastAsia"/>
               <w:noProof/>
-              <w:lang w:val="en-SE" w:eastAsia="en-SE"/>
+              <w:lang w:eastAsia="en-SE"/>
             </w:rPr>
           </w:pPr>
           <w:hyperlink w:anchor="_Toc21687418" w:history="1">
@@ -709,7 +709,7 @@
               <w:rPr>
                 <w:rFonts w:eastAsiaTheme="minorEastAsia"/>
                 <w:noProof/>
-                <w:lang w:val="en-SE" w:eastAsia="en-SE"/>
+                <w:lang w:eastAsia="en-SE"/>
               </w:rPr>
               <w:tab/>
             </w:r>
@@ -780,7 +780,7 @@
             <w:rPr>
               <w:rFonts w:eastAsiaTheme="minorEastAsia"/>
               <w:noProof/>
-              <w:lang w:val="en-SE" w:eastAsia="en-SE"/>
+              <w:lang w:eastAsia="en-SE"/>
             </w:rPr>
           </w:pPr>
           <w:hyperlink w:anchor="_Toc21687419" w:history="1">
@@ -796,7 +796,7 @@
               <w:rPr>
                 <w:rFonts w:eastAsiaTheme="minorEastAsia"/>
                 <w:noProof/>
-                <w:lang w:val="en-SE" w:eastAsia="en-SE"/>
+                <w:lang w:eastAsia="en-SE"/>
               </w:rPr>
               <w:tab/>
             </w:r>
@@ -867,7 +867,7 @@
             <w:rPr>
               <w:rFonts w:eastAsiaTheme="minorEastAsia"/>
               <w:noProof/>
-              <w:lang w:val="en-SE" w:eastAsia="en-SE"/>
+              <w:lang w:eastAsia="en-SE"/>
             </w:rPr>
           </w:pPr>
           <w:hyperlink w:anchor="_Toc21687420" w:history="1">
@@ -883,7 +883,7 @@
               <w:rPr>
                 <w:rFonts w:eastAsiaTheme="minorEastAsia"/>
                 <w:noProof/>
-                <w:lang w:val="en-SE" w:eastAsia="en-SE"/>
+                <w:lang w:eastAsia="en-SE"/>
               </w:rPr>
               <w:tab/>
             </w:r>
@@ -954,7 +954,7 @@
             <w:rPr>
               <w:rFonts w:eastAsiaTheme="minorEastAsia"/>
               <w:noProof/>
-              <w:lang w:val="en-SE" w:eastAsia="en-SE"/>
+              <w:lang w:eastAsia="en-SE"/>
             </w:rPr>
           </w:pPr>
           <w:hyperlink w:anchor="_Toc21687421" w:history="1">
@@ -970,7 +970,7 @@
               <w:rPr>
                 <w:rFonts w:eastAsiaTheme="minorEastAsia"/>
                 <w:noProof/>
-                <w:lang w:val="en-SE" w:eastAsia="en-SE"/>
+                <w:lang w:eastAsia="en-SE"/>
               </w:rPr>
               <w:tab/>
             </w:r>
@@ -1041,7 +1041,7 @@
             <w:rPr>
               <w:rFonts w:eastAsiaTheme="minorEastAsia"/>
               <w:noProof/>
-              <w:lang w:val="en-SE" w:eastAsia="en-SE"/>
+              <w:lang w:eastAsia="en-SE"/>
             </w:rPr>
           </w:pPr>
           <w:hyperlink w:anchor="_Toc21687422" w:history="1">
@@ -1057,7 +1057,7 @@
               <w:rPr>
                 <w:rFonts w:eastAsiaTheme="minorEastAsia"/>
                 <w:noProof/>
-                <w:lang w:val="en-SE" w:eastAsia="en-SE"/>
+                <w:lang w:eastAsia="en-SE"/>
               </w:rPr>
               <w:tab/>
             </w:r>
@@ -1128,7 +1128,7 @@
             <w:rPr>
               <w:rFonts w:eastAsiaTheme="minorEastAsia"/>
               <w:noProof/>
-              <w:lang w:val="en-SE" w:eastAsia="en-SE"/>
+              <w:lang w:eastAsia="en-SE"/>
             </w:rPr>
           </w:pPr>
           <w:hyperlink w:anchor="_Toc21687423" w:history="1">
@@ -1143,7 +1143,7 @@
               <w:rPr>
                 <w:rFonts w:eastAsiaTheme="minorEastAsia"/>
                 <w:noProof/>
-                <w:lang w:val="en-SE" w:eastAsia="en-SE"/>
+                <w:lang w:eastAsia="en-SE"/>
               </w:rPr>
               <w:tab/>
             </w:r>
@@ -1214,7 +1214,7 @@
             <w:rPr>
               <w:rFonts w:eastAsiaTheme="minorEastAsia"/>
               <w:noProof/>
-              <w:lang w:val="en-SE" w:eastAsia="en-SE"/>
+              <w:lang w:eastAsia="en-SE"/>
             </w:rPr>
           </w:pPr>
           <w:hyperlink w:anchor="_Toc21687424" w:history="1">
@@ -1230,7 +1230,7 @@
               <w:rPr>
                 <w:rFonts w:eastAsiaTheme="minorEastAsia"/>
                 <w:noProof/>
-                <w:lang w:val="en-SE" w:eastAsia="en-SE"/>
+                <w:lang w:eastAsia="en-SE"/>
               </w:rPr>
               <w:tab/>
             </w:r>
@@ -1301,7 +1301,7 @@
             <w:rPr>
               <w:rFonts w:eastAsiaTheme="minorEastAsia"/>
               <w:noProof/>
-              <w:lang w:val="en-SE" w:eastAsia="en-SE"/>
+              <w:lang w:eastAsia="en-SE"/>
             </w:rPr>
           </w:pPr>
           <w:hyperlink w:anchor="_Toc21687425" w:history="1">
@@ -1317,7 +1317,7 @@
               <w:rPr>
                 <w:rFonts w:eastAsiaTheme="minorEastAsia"/>
                 <w:noProof/>
-                <w:lang w:val="en-SE" w:eastAsia="en-SE"/>
+                <w:lang w:eastAsia="en-SE"/>
               </w:rPr>
               <w:tab/>
             </w:r>
@@ -1388,7 +1388,7 @@
             <w:rPr>
               <w:rFonts w:eastAsiaTheme="minorEastAsia"/>
               <w:noProof/>
-              <w:lang w:val="en-SE" w:eastAsia="en-SE"/>
+              <w:lang w:eastAsia="en-SE"/>
             </w:rPr>
           </w:pPr>
           <w:hyperlink w:anchor="_Toc21687426" w:history="1">
@@ -1403,7 +1403,7 @@
               <w:rPr>
                 <w:rFonts w:eastAsiaTheme="minorEastAsia"/>
                 <w:noProof/>
-                <w:lang w:val="en-SE" w:eastAsia="en-SE"/>
+                <w:lang w:eastAsia="en-SE"/>
               </w:rPr>
               <w:tab/>
             </w:r>
@@ -1482,7 +1482,7 @@
             <w:rPr>
               <w:rFonts w:eastAsiaTheme="minorEastAsia"/>
               <w:noProof/>
-              <w:lang w:val="en-SE" w:eastAsia="en-SE"/>
+              <w:lang w:eastAsia="en-SE"/>
             </w:rPr>
           </w:pPr>
           <w:hyperlink w:anchor="_Toc21687427" w:history="1">
@@ -1498,7 +1498,7 @@
               <w:rPr>
                 <w:rFonts w:eastAsiaTheme="minorEastAsia"/>
                 <w:noProof/>
-                <w:lang w:val="en-SE" w:eastAsia="en-SE"/>
+                <w:lang w:eastAsia="en-SE"/>
               </w:rPr>
               <w:tab/>
             </w:r>
@@ -1570,7 +1570,7 @@
             <w:rPr>
               <w:rFonts w:eastAsiaTheme="minorEastAsia"/>
               <w:noProof/>
-              <w:lang w:val="en-SE" w:eastAsia="en-SE"/>
+              <w:lang w:eastAsia="en-SE"/>
             </w:rPr>
           </w:pPr>
           <w:hyperlink w:anchor="_Toc21687428" w:history="1">
@@ -1585,7 +1585,7 @@
               <w:rPr>
                 <w:rFonts w:eastAsiaTheme="minorEastAsia"/>
                 <w:noProof/>
-                <w:lang w:val="en-SE" w:eastAsia="en-SE"/>
+                <w:lang w:eastAsia="en-SE"/>
               </w:rPr>
               <w:tab/>
             </w:r>
@@ -1657,7 +1657,7 @@
             <w:rPr>
               <w:rFonts w:eastAsiaTheme="minorEastAsia"/>
               <w:noProof/>
-              <w:lang w:val="en-SE" w:eastAsia="en-SE"/>
+              <w:lang w:eastAsia="en-SE"/>
             </w:rPr>
           </w:pPr>
           <w:hyperlink w:anchor="_Toc21687429" w:history="1">
@@ -1672,7 +1672,7 @@
               <w:rPr>
                 <w:rFonts w:eastAsiaTheme="minorEastAsia"/>
                 <w:noProof/>
-                <w:lang w:val="en-SE" w:eastAsia="en-SE"/>
+                <w:lang w:eastAsia="en-SE"/>
               </w:rPr>
               <w:tab/>
             </w:r>
@@ -1744,7 +1744,7 @@
             <w:rPr>
               <w:rFonts w:eastAsiaTheme="minorEastAsia"/>
               <w:noProof/>
-              <w:lang w:val="en-SE" w:eastAsia="en-SE"/>
+              <w:lang w:eastAsia="en-SE"/>
             </w:rPr>
           </w:pPr>
           <w:hyperlink w:anchor="_Toc21687430" w:history="1">
@@ -1759,7 +1759,7 @@
               <w:rPr>
                 <w:rFonts w:eastAsiaTheme="minorEastAsia"/>
                 <w:noProof/>
-                <w:lang w:val="en-SE" w:eastAsia="en-SE"/>
+                <w:lang w:eastAsia="en-SE"/>
               </w:rPr>
               <w:tab/>
             </w:r>
@@ -1831,7 +1831,7 @@
             <w:rPr>
               <w:rFonts w:eastAsiaTheme="minorEastAsia"/>
               <w:noProof/>
-              <w:lang w:val="en-SE" w:eastAsia="en-SE"/>
+              <w:lang w:eastAsia="en-SE"/>
             </w:rPr>
           </w:pPr>
           <w:hyperlink w:anchor="_Toc21687431" w:history="1">
@@ -1846,7 +1846,7 @@
               <w:rPr>
                 <w:rFonts w:eastAsiaTheme="minorEastAsia"/>
                 <w:noProof/>
-                <w:lang w:val="en-SE" w:eastAsia="en-SE"/>
+                <w:lang w:eastAsia="en-SE"/>
               </w:rPr>
               <w:tab/>
             </w:r>
@@ -1918,7 +1918,7 @@
             <w:rPr>
               <w:rFonts w:eastAsiaTheme="minorEastAsia"/>
               <w:noProof/>
-              <w:lang w:val="en-SE" w:eastAsia="en-SE"/>
+              <w:lang w:eastAsia="en-SE"/>
             </w:rPr>
           </w:pPr>
           <w:hyperlink w:anchor="_Toc21687432" w:history="1">
@@ -1933,7 +1933,7 @@
               <w:rPr>
                 <w:rFonts w:eastAsiaTheme="minorEastAsia"/>
                 <w:noProof/>
-                <w:lang w:val="en-SE" w:eastAsia="en-SE"/>
+                <w:lang w:eastAsia="en-SE"/>
               </w:rPr>
               <w:tab/>
             </w:r>
@@ -2005,7 +2005,7 @@
             <w:rPr>
               <w:rFonts w:eastAsiaTheme="minorEastAsia"/>
               <w:noProof/>
-              <w:lang w:val="en-SE" w:eastAsia="en-SE"/>
+              <w:lang w:eastAsia="en-SE"/>
             </w:rPr>
           </w:pPr>
           <w:hyperlink w:anchor="_Toc21687433" w:history="1">
@@ -2020,7 +2020,7 @@
               <w:rPr>
                 <w:rFonts w:eastAsiaTheme="minorEastAsia"/>
                 <w:noProof/>
-                <w:lang w:val="en-SE" w:eastAsia="en-SE"/>
+                <w:lang w:eastAsia="en-SE"/>
               </w:rPr>
               <w:tab/>
             </w:r>
@@ -2092,7 +2092,7 @@
             <w:rPr>
               <w:rFonts w:eastAsiaTheme="minorEastAsia"/>
               <w:noProof/>
-              <w:lang w:val="en-SE" w:eastAsia="en-SE"/>
+              <w:lang w:eastAsia="en-SE"/>
             </w:rPr>
           </w:pPr>
           <w:hyperlink w:anchor="_Toc21687434" w:history="1">
@@ -2107,7 +2107,7 @@
               <w:rPr>
                 <w:rFonts w:eastAsiaTheme="minorEastAsia"/>
                 <w:noProof/>
-                <w:lang w:val="en-SE" w:eastAsia="en-SE"/>
+                <w:lang w:eastAsia="en-SE"/>
               </w:rPr>
               <w:tab/>
             </w:r>
@@ -2179,7 +2179,7 @@
             <w:rPr>
               <w:rFonts w:eastAsiaTheme="minorEastAsia"/>
               <w:noProof/>
-              <w:lang w:val="en-SE" w:eastAsia="en-SE"/>
+              <w:lang w:eastAsia="en-SE"/>
             </w:rPr>
           </w:pPr>
           <w:hyperlink w:anchor="_Toc21687435" w:history="1">
@@ -2195,7 +2195,7 @@
               <w:rPr>
                 <w:rFonts w:eastAsiaTheme="minorEastAsia"/>
                 <w:noProof/>
-                <w:lang w:val="en-SE" w:eastAsia="en-SE"/>
+                <w:lang w:eastAsia="en-SE"/>
               </w:rPr>
               <w:tab/>
             </w:r>
@@ -2267,7 +2267,7 @@
             <w:rPr>
               <w:rFonts w:eastAsiaTheme="minorEastAsia"/>
               <w:noProof/>
-              <w:lang w:val="en-SE" w:eastAsia="en-SE"/>
+              <w:lang w:eastAsia="en-SE"/>
             </w:rPr>
           </w:pPr>
           <w:hyperlink w:anchor="_Toc21687436" w:history="1">
@@ -2282,7 +2282,7 @@
               <w:rPr>
                 <w:rFonts w:eastAsiaTheme="minorEastAsia"/>
                 <w:noProof/>
-                <w:lang w:val="en-SE" w:eastAsia="en-SE"/>
+                <w:lang w:eastAsia="en-SE"/>
               </w:rPr>
               <w:tab/>
             </w:r>
@@ -2354,7 +2354,7 @@
             <w:rPr>
               <w:rFonts w:eastAsiaTheme="minorEastAsia"/>
               <w:noProof/>
-              <w:lang w:val="en-SE" w:eastAsia="en-SE"/>
+              <w:lang w:eastAsia="en-SE"/>
             </w:rPr>
           </w:pPr>
           <w:hyperlink w:anchor="_Toc21687437" w:history="1">
@@ -2370,7 +2370,7 @@
               <w:rPr>
                 <w:rFonts w:eastAsiaTheme="minorEastAsia"/>
                 <w:noProof/>
-                <w:lang w:val="en-SE" w:eastAsia="en-SE"/>
+                <w:lang w:eastAsia="en-SE"/>
               </w:rPr>
               <w:tab/>
             </w:r>
@@ -2442,7 +2442,7 @@
             <w:rPr>
               <w:rFonts w:eastAsiaTheme="minorEastAsia"/>
               <w:noProof/>
-              <w:lang w:val="en-SE" w:eastAsia="en-SE"/>
+              <w:lang w:eastAsia="en-SE"/>
             </w:rPr>
           </w:pPr>
           <w:hyperlink w:anchor="_Toc21687438" w:history="1">
@@ -2457,7 +2457,7 @@
               <w:rPr>
                 <w:rFonts w:eastAsiaTheme="minorEastAsia"/>
                 <w:noProof/>
-                <w:lang w:val="en-SE" w:eastAsia="en-SE"/>
+                <w:lang w:eastAsia="en-SE"/>
               </w:rPr>
               <w:tab/>
             </w:r>
@@ -2529,7 +2529,7 @@
             <w:rPr>
               <w:rFonts w:eastAsiaTheme="minorEastAsia"/>
               <w:noProof/>
-              <w:lang w:val="en-SE" w:eastAsia="en-SE"/>
+              <w:lang w:eastAsia="en-SE"/>
             </w:rPr>
           </w:pPr>
           <w:hyperlink w:anchor="_Toc21687439" w:history="1">
@@ -2544,7 +2544,7 @@
               <w:rPr>
                 <w:rFonts w:eastAsiaTheme="minorEastAsia"/>
                 <w:noProof/>
-                <w:lang w:val="en-SE" w:eastAsia="en-SE"/>
+                <w:lang w:eastAsia="en-SE"/>
               </w:rPr>
               <w:tab/>
             </w:r>
@@ -2616,7 +2616,7 @@
             <w:rPr>
               <w:rFonts w:eastAsiaTheme="minorEastAsia"/>
               <w:noProof/>
-              <w:lang w:val="en-SE" w:eastAsia="en-SE"/>
+              <w:lang w:eastAsia="en-SE"/>
             </w:rPr>
           </w:pPr>
           <w:hyperlink w:anchor="_Toc21687440" w:history="1">
@@ -2631,7 +2631,7 @@
               <w:rPr>
                 <w:rFonts w:eastAsiaTheme="minorEastAsia"/>
                 <w:noProof/>
-                <w:lang w:val="en-SE" w:eastAsia="en-SE"/>
+                <w:lang w:eastAsia="en-SE"/>
               </w:rPr>
               <w:tab/>
             </w:r>
@@ -2703,7 +2703,7 @@
             <w:rPr>
               <w:rFonts w:eastAsiaTheme="minorEastAsia"/>
               <w:noProof/>
-              <w:lang w:val="en-SE" w:eastAsia="en-SE"/>
+              <w:lang w:eastAsia="en-SE"/>
             </w:rPr>
           </w:pPr>
           <w:hyperlink w:anchor="_Toc21687441" w:history="1">
@@ -2718,7 +2718,7 @@
               <w:rPr>
                 <w:rFonts w:eastAsiaTheme="minorEastAsia"/>
                 <w:noProof/>
-                <w:lang w:val="en-SE" w:eastAsia="en-SE"/>
+                <w:lang w:eastAsia="en-SE"/>
               </w:rPr>
               <w:tab/>
             </w:r>
@@ -2790,7 +2790,7 @@
             <w:rPr>
               <w:rFonts w:eastAsiaTheme="minorEastAsia"/>
               <w:noProof/>
-              <w:lang w:val="en-SE" w:eastAsia="en-SE"/>
+              <w:lang w:eastAsia="en-SE"/>
             </w:rPr>
           </w:pPr>
           <w:hyperlink w:anchor="_Toc21687442" w:history="1">
@@ -2805,7 +2805,7 @@
               <w:rPr>
                 <w:rFonts w:eastAsiaTheme="minorEastAsia"/>
                 <w:noProof/>
-                <w:lang w:val="en-SE" w:eastAsia="en-SE"/>
+                <w:lang w:eastAsia="en-SE"/>
               </w:rPr>
               <w:tab/>
             </w:r>
@@ -2877,7 +2877,7 @@
             <w:rPr>
               <w:rFonts w:eastAsiaTheme="minorEastAsia"/>
               <w:noProof/>
-              <w:lang w:val="en-SE" w:eastAsia="en-SE"/>
+              <w:lang w:eastAsia="en-SE"/>
             </w:rPr>
           </w:pPr>
           <w:hyperlink w:anchor="_Toc21687443" w:history="1">
@@ -2893,7 +2893,7 @@
               <w:rPr>
                 <w:rFonts w:eastAsiaTheme="minorEastAsia"/>
                 <w:noProof/>
-                <w:lang w:val="en-SE" w:eastAsia="en-SE"/>
+                <w:lang w:eastAsia="en-SE"/>
               </w:rPr>
               <w:tab/>
             </w:r>
@@ -2965,7 +2965,7 @@
             <w:rPr>
               <w:rFonts w:eastAsiaTheme="minorEastAsia"/>
               <w:noProof/>
-              <w:lang w:val="en-SE" w:eastAsia="en-SE"/>
+              <w:lang w:eastAsia="en-SE"/>
             </w:rPr>
           </w:pPr>
           <w:hyperlink w:anchor="_Toc21687444" w:history="1">
@@ -2980,7 +2980,7 @@
               <w:rPr>
                 <w:rFonts w:eastAsiaTheme="minorEastAsia"/>
                 <w:noProof/>
-                <w:lang w:val="en-SE" w:eastAsia="en-SE"/>
+                <w:lang w:eastAsia="en-SE"/>
               </w:rPr>
               <w:tab/>
             </w:r>
@@ -3052,7 +3052,7 @@
             <w:rPr>
               <w:rFonts w:eastAsiaTheme="minorEastAsia"/>
               <w:noProof/>
-              <w:lang w:val="en-SE" w:eastAsia="en-SE"/>
+              <w:lang w:eastAsia="en-SE"/>
             </w:rPr>
           </w:pPr>
           <w:hyperlink w:anchor="_Toc21687445" w:history="1">
@@ -3067,7 +3067,7 @@
               <w:rPr>
                 <w:rFonts w:eastAsiaTheme="minorEastAsia"/>
                 <w:noProof/>
-                <w:lang w:val="en-SE" w:eastAsia="en-SE"/>
+                <w:lang w:eastAsia="en-SE"/>
               </w:rPr>
               <w:tab/>
             </w:r>
@@ -3139,7 +3139,7 @@
             <w:rPr>
               <w:rFonts w:eastAsiaTheme="minorEastAsia"/>
               <w:noProof/>
-              <w:lang w:val="en-SE" w:eastAsia="en-SE"/>
+              <w:lang w:eastAsia="en-SE"/>
             </w:rPr>
           </w:pPr>
           <w:hyperlink w:anchor="_Toc21687446" w:history="1">
@@ -3154,7 +3154,7 @@
               <w:rPr>
                 <w:rFonts w:eastAsiaTheme="minorEastAsia"/>
                 <w:noProof/>
-                <w:lang w:val="en-SE" w:eastAsia="en-SE"/>
+                <w:lang w:eastAsia="en-SE"/>
               </w:rPr>
               <w:tab/>
             </w:r>
@@ -3226,7 +3226,7 @@
             <w:rPr>
               <w:rFonts w:eastAsiaTheme="minorEastAsia"/>
               <w:noProof/>
-              <w:lang w:val="en-SE" w:eastAsia="en-SE"/>
+              <w:lang w:eastAsia="en-SE"/>
             </w:rPr>
           </w:pPr>
           <w:hyperlink w:anchor="_Toc21687447" w:history="1">
@@ -3241,7 +3241,7 @@
               <w:rPr>
                 <w:rFonts w:eastAsiaTheme="minorEastAsia"/>
                 <w:noProof/>
-                <w:lang w:val="en-SE" w:eastAsia="en-SE"/>
+                <w:lang w:eastAsia="en-SE"/>
               </w:rPr>
               <w:tab/>
             </w:r>
@@ -3313,7 +3313,7 @@
             <w:rPr>
               <w:rFonts w:eastAsiaTheme="minorEastAsia"/>
               <w:noProof/>
-              <w:lang w:val="en-SE" w:eastAsia="en-SE"/>
+              <w:lang w:eastAsia="en-SE"/>
             </w:rPr>
           </w:pPr>
           <w:hyperlink w:anchor="_Toc21687448" w:history="1">
@@ -3329,7 +3329,7 @@
               <w:rPr>
                 <w:rFonts w:eastAsiaTheme="minorEastAsia"/>
                 <w:noProof/>
-                <w:lang w:val="en-SE" w:eastAsia="en-SE"/>
+                <w:lang w:eastAsia="en-SE"/>
               </w:rPr>
               <w:tab/>
             </w:r>
@@ -3401,7 +3401,7 @@
             <w:rPr>
               <w:rFonts w:eastAsiaTheme="minorEastAsia"/>
               <w:noProof/>
-              <w:lang w:val="en-SE" w:eastAsia="en-SE"/>
+              <w:lang w:eastAsia="en-SE"/>
             </w:rPr>
           </w:pPr>
           <w:hyperlink w:anchor="_Toc21687449" w:history="1">
@@ -3416,7 +3416,7 @@
               <w:rPr>
                 <w:rFonts w:eastAsiaTheme="minorEastAsia"/>
                 <w:noProof/>
-                <w:lang w:val="en-SE" w:eastAsia="en-SE"/>
+                <w:lang w:eastAsia="en-SE"/>
               </w:rPr>
               <w:tab/>
             </w:r>
@@ -3488,7 +3488,7 @@
             <w:rPr>
               <w:rFonts w:eastAsiaTheme="minorEastAsia"/>
               <w:noProof/>
-              <w:lang w:val="en-SE" w:eastAsia="en-SE"/>
+              <w:lang w:eastAsia="en-SE"/>
             </w:rPr>
           </w:pPr>
           <w:hyperlink w:anchor="_Toc21687450" w:history="1">
@@ -3503,7 +3503,7 @@
               <w:rPr>
                 <w:rFonts w:eastAsiaTheme="minorEastAsia"/>
                 <w:noProof/>
-                <w:lang w:val="en-SE" w:eastAsia="en-SE"/>
+                <w:lang w:eastAsia="en-SE"/>
               </w:rPr>
               <w:tab/>
             </w:r>
@@ -4334,28 +4334,26 @@
         </w:rPr>
         <w:t>TBD</w:t>
       </w:r>
-      <w:bookmarkStart w:id="9" w:name="_GoBack"/>
+    </w:p>
+    <w:p>
+      <w:pPr>
+        <w:pStyle w:val="Heading1"/>
+      </w:pPr>
+      <w:bookmarkStart w:id="9" w:name="_Toc21687423"/>
+      <w:r>
+        <w:t>Overall Description</w:t>
+      </w:r>
       <w:bookmarkEnd w:id="9"/>
     </w:p>
     <w:p>
       <w:pPr>
-        <w:pStyle w:val="Heading1"/>
-      </w:pPr>
-      <w:bookmarkStart w:id="10" w:name="_Toc21687423"/>
-      <w:r>
-        <w:t>Overall Description</w:t>
+        <w:pStyle w:val="Heading2"/>
+      </w:pPr>
+      <w:bookmarkStart w:id="10" w:name="_Toc21687424"/>
+      <w:r>
+        <w:t>Product Perspective</w:t>
       </w:r>
       <w:bookmarkEnd w:id="10"/>
-    </w:p>
-    <w:p>
-      <w:pPr>
-        <w:pStyle w:val="Heading2"/>
-      </w:pPr>
-      <w:bookmarkStart w:id="11" w:name="_Toc21687424"/>
-      <w:r>
-        <w:t>Product Perspective</w:t>
-      </w:r>
-      <w:bookmarkEnd w:id="11"/>
     </w:p>
     <w:p>
       <w:pPr>
@@ -4504,11 +4502,11 @@
       <w:pPr>
         <w:pStyle w:val="Heading2"/>
       </w:pPr>
-      <w:bookmarkStart w:id="12" w:name="_Toc21687425"/>
+      <w:bookmarkStart w:id="11" w:name="_Toc21687425"/>
       <w:r>
         <w:t>Product Functions</w:t>
       </w:r>
-      <w:bookmarkEnd w:id="12"/>
+      <w:bookmarkEnd w:id="11"/>
     </w:p>
     <w:p>
       <w:pPr>
@@ -4751,7 +4749,7 @@
       <w:pPr>
         <w:pStyle w:val="Heading1"/>
       </w:pPr>
-      <w:bookmarkStart w:id="13" w:name="_Toc21687426"/>
+      <w:bookmarkStart w:id="12" w:name="_Toc21687426"/>
       <w:r>
         <w:rPr>
           <w:lang w:val="sv-SE"/>
@@ -4761,78 +4759,78 @@
       <w:r>
         <w:t>Requirements</w:t>
       </w:r>
+      <w:bookmarkEnd w:id="12"/>
+    </w:p>
+    <w:p>
+      <w:pPr>
+        <w:rPr>
+          <w:lang w:val="en-GB"/>
+        </w:rPr>
+      </w:pPr>
+      <w:r>
+        <w:rPr>
+          <w:lang w:val="en-GB"/>
+        </w:rPr>
+        <w:t>Here all the requirements f</w:t>
+      </w:r>
+      <w:r>
+        <w:rPr>
+          <w:lang w:val="en-GB"/>
+        </w:rPr>
+        <w:t xml:space="preserve">or the complete system is gathered, do note that requirements regarding the robot-arm, controller box are left out since they are already selected and will not change. </w:t>
+      </w:r>
+    </w:p>
+    <w:p>
+      <w:pPr>
+        <w:rPr>
+          <w:lang w:val="en-GB"/>
+        </w:rPr>
+      </w:pPr>
+      <w:r>
+        <w:rPr>
+          <w:lang w:val="en-GB"/>
+        </w:rPr>
+        <w:t>The commands used to control the robot are listed since it at moment of writing this specification, it is not clear what the capabilities of the robot control are.</w:t>
+      </w:r>
+    </w:p>
+    <w:p>
+      <w:pPr>
+        <w:rPr>
+          <w:lang w:val="en-GB"/>
+        </w:rPr>
+      </w:pPr>
+      <w:r>
+        <w:rPr>
+          <w:lang w:val="en-GB"/>
+        </w:rPr>
+        <w:t>Requirements tagged “Extra” is not needed for the most basic implementation.</w:t>
+      </w:r>
+    </w:p>
+    <w:p>
+      <w:pPr>
+        <w:pStyle w:val="Heading2"/>
+      </w:pPr>
+      <w:bookmarkStart w:id="13" w:name="_Toc21687427"/>
+      <w:r>
+        <w:rPr>
+          <w:lang w:val="sv-SE"/>
+        </w:rPr>
+        <w:t>Functionality</w:t>
+      </w:r>
       <w:bookmarkEnd w:id="13"/>
     </w:p>
     <w:p>
       <w:pPr>
-        <w:rPr>
-          <w:lang w:val="en-GB"/>
-        </w:rPr>
-      </w:pPr>
-      <w:r>
-        <w:rPr>
-          <w:lang w:val="en-GB"/>
-        </w:rPr>
-        <w:t>Here all the requirements f</w:t>
-      </w:r>
-      <w:r>
-        <w:rPr>
-          <w:lang w:val="en-GB"/>
-        </w:rPr>
-        <w:t xml:space="preserve">or the complete system is gathered, do note that requirements regarding the robot-arm, controller box are left out since they are already selected and will not change. </w:t>
-      </w:r>
-    </w:p>
-    <w:p>
-      <w:pPr>
-        <w:rPr>
-          <w:lang w:val="en-GB"/>
-        </w:rPr>
-      </w:pPr>
-      <w:r>
-        <w:rPr>
-          <w:lang w:val="en-GB"/>
-        </w:rPr>
-        <w:t>The commands used to control the robot are listed since it at moment of writing this specification, it is not clear what the capabilities of the robot control are.</w:t>
-      </w:r>
-    </w:p>
-    <w:p>
-      <w:pPr>
-        <w:rPr>
-          <w:lang w:val="en-GB"/>
-        </w:rPr>
-      </w:pPr>
-      <w:r>
-        <w:rPr>
-          <w:lang w:val="en-GB"/>
-        </w:rPr>
-        <w:t>Requirements tagged “Extra” is not needed for the most basic implementation.</w:t>
-      </w:r>
-    </w:p>
-    <w:p>
-      <w:pPr>
-        <w:pStyle w:val="Heading2"/>
-      </w:pPr>
-      <w:bookmarkStart w:id="14" w:name="_Toc21687427"/>
+        <w:pStyle w:val="Heading3"/>
+      </w:pPr>
+      <w:bookmarkStart w:id="14" w:name="_Toc21687428"/>
       <w:r>
         <w:rPr>
           <w:lang w:val="sv-SE"/>
         </w:rPr>
-        <w:t>Functionality</w:t>
+        <w:t>Movement</w:t>
       </w:r>
       <w:bookmarkEnd w:id="14"/>
-    </w:p>
-    <w:p>
-      <w:pPr>
-        <w:pStyle w:val="Heading3"/>
-      </w:pPr>
-      <w:bookmarkStart w:id="15" w:name="_Toc21687428"/>
-      <w:r>
-        <w:rPr>
-          <w:lang w:val="sv-SE"/>
-        </w:rPr>
-        <w:t>Movement</w:t>
-      </w:r>
-      <w:bookmarkEnd w:id="15"/>
     </w:p>
     <w:p>
       <w:pPr>
@@ -4901,7 +4899,7 @@
       <w:pPr>
         <w:pStyle w:val="Heading3"/>
       </w:pPr>
-      <w:bookmarkStart w:id="16" w:name="_Toc21687429"/>
+      <w:bookmarkStart w:id="15" w:name="_Toc21687429"/>
       <w:r>
         <w:rPr>
           <w:lang w:val="sv-SE"/>
@@ -4920,7 +4918,7 @@
         </w:rPr>
         <w:t>ingredients</w:t>
       </w:r>
-      <w:bookmarkEnd w:id="16"/>
+      <w:bookmarkEnd w:id="15"/>
     </w:p>
     <w:p>
       <w:pPr>
@@ -5018,7 +5016,7 @@
       <w:pPr>
         <w:pStyle w:val="Heading3"/>
       </w:pPr>
-      <w:bookmarkStart w:id="17" w:name="_Toc21687430"/>
+      <w:bookmarkStart w:id="16" w:name="_Toc21687430"/>
       <w:r>
         <w:rPr>
           <w:lang w:val="sv-SE"/>
@@ -5043,7 +5041,7 @@
         </w:rPr>
         <w:t xml:space="preserve"> level</w:t>
       </w:r>
-      <w:bookmarkEnd w:id="17"/>
+      <w:bookmarkEnd w:id="16"/>
     </w:p>
     <w:p>
       <w:pPr>
@@ -5106,14 +5104,14 @@
       <w:pPr>
         <w:pStyle w:val="Heading3"/>
       </w:pPr>
-      <w:bookmarkStart w:id="18" w:name="_Toc21687431"/>
+      <w:bookmarkStart w:id="17" w:name="_Toc21687431"/>
       <w:r>
         <w:rPr>
           <w:lang w:val="sv-SE"/>
         </w:rPr>
         <w:t>Extract Waffles</w:t>
       </w:r>
-      <w:bookmarkEnd w:id="18"/>
+      <w:bookmarkEnd w:id="17"/>
     </w:p>
     <w:p>
       <w:pPr>
@@ -5159,6 +5157,23 @@
     </w:p>
     <w:p>
       <w:pPr>
+        <w:pStyle w:val="ListParagraph"/>
+        <w:numPr>
+          <w:ilvl w:val="0"/>
+          <w:numId w:val="12"/>
+        </w:numPr>
+      </w:pPr>
+      <w:r>
+        <w:rPr>
+          <w:lang w:val="en-GB"/>
+        </w:rPr>
+        <w:t>If orders are pending, do not close the iron-lid since it will anyway directly be opened.</w:t>
+      </w:r>
+      <w:bookmarkStart w:id="18" w:name="_GoBack"/>
+      <w:bookmarkEnd w:id="18"/>
+    </w:p>
+    <w:p>
+      <w:pPr>
         <w:pStyle w:val="Heading3"/>
       </w:pPr>
       <w:bookmarkStart w:id="19" w:name="_Toc21687432"/>
@@ -6035,47 +6050,108 @@
     </w:p>
     <w:p>
       <w:pPr>
+        <w:pStyle w:val="Heading3"/>
+      </w:pPr>
+      <w:r>
+        <w:rPr>
+          <w:lang w:val="sv-SE"/>
+        </w:rPr>
+        <w:t>Waffle making multitasking</w:t>
+      </w:r>
+    </w:p>
+    <w:p>
+      <w:pPr>
+        <w:pStyle w:val="ListParagraph"/>
+        <w:numPr>
+          <w:ilvl w:val="0"/>
+          <w:numId w:val="24"/>
+        </w:numPr>
+      </w:pPr>
+      <w:r>
+        <w:rPr>
+          <w:lang w:val="en-GB"/>
+        </w:rPr>
+        <w:t>Should use as few t</w:t>
+      </w:r>
+      <w:r>
+        <w:rPr>
+          <w:lang w:val="en-GB"/>
+        </w:rPr>
+        <w:t>ool-changes as possible. I.e. once the robot is equipped with a certain tool, it shall perform all waiting tasks on any currently running job that requires that tool</w:t>
+      </w:r>
+      <w:r>
+        <w:rPr>
+          <w:lang w:val="en-GB"/>
+        </w:rPr>
+        <w:t xml:space="preserve"> before switching tool.</w:t>
+      </w:r>
+    </w:p>
+    <w:p>
+      <w:pPr>
+        <w:pStyle w:val="Heading3"/>
+      </w:pPr>
+      <w:r>
+        <w:rPr>
+          <w:lang w:val="sv-SE"/>
+        </w:rPr>
+        <w:t>Waffle making responsiveness dynamics</w:t>
+      </w:r>
+    </w:p>
+    <w:p>
+      <w:pPr>
+        <w:pStyle w:val="ListParagraph"/>
+        <w:numPr>
+          <w:ilvl w:val="0"/>
+          <w:numId w:val="24"/>
+        </w:numPr>
+      </w:pPr>
+      <w:r>
+        <w:rPr>
+          <w:lang w:val="en-GB"/>
+        </w:rPr>
+        <w:t xml:space="preserve">The software </w:t>
+      </w:r>
+      <w:r>
+        <w:rPr>
+          <w:lang w:val="en-GB"/>
+        </w:rPr>
+        <w:t>implementation should allow for a waffle iron to get batter from a bowl selected at run-time. The task of serving waffle should also be dynamic in that sense, which means that the tray on which it serves (if multiple exists), can be chosen at run-time. The reason for this is that a bowl might be empty, a tray might be full.</w:t>
+      </w:r>
+    </w:p>
+    <w:p>
+      <w:pPr>
+        <w:pStyle w:val="Heading2"/>
+      </w:pPr>
+      <w:bookmarkStart w:id="35" w:name="_Toc21687448"/>
+      <w:r>
+        <w:rPr>
+          <w:lang w:val="en-GB"/>
+        </w:rPr>
+        <w:t>Quality attributes / Non-functional requirements</w:t>
+      </w:r>
+      <w:bookmarkEnd w:id="35"/>
+    </w:p>
+    <w:p>
+      <w:pPr>
+        <w:pStyle w:val="Heading3"/>
+      </w:pPr>
+      <w:bookmarkStart w:id="36" w:name="_Toc21687449"/>
+      <w:r>
+        <w:rPr>
+          <w:lang w:val="sv-SE"/>
+        </w:rPr>
+        <w:t>Robot first</w:t>
+      </w:r>
+      <w:bookmarkEnd w:id="36"/>
+    </w:p>
+    <w:p>
+      <w:pPr>
         <w:pStyle w:val="ListParagraph"/>
         <w:numPr>
           <w:ilvl w:val="0"/>
           <w:numId w:val="16"/>
         </w:numPr>
       </w:pPr>
-    </w:p>
-    <w:p>
-      <w:pPr>
-        <w:pStyle w:val="Heading2"/>
-      </w:pPr>
-      <w:bookmarkStart w:id="35" w:name="_Toc21687448"/>
-      <w:r>
-        <w:rPr>
-          <w:lang w:val="en-GB"/>
-        </w:rPr>
-        <w:t>Quality attributes / Non-functional requirements</w:t>
-      </w:r>
-      <w:bookmarkEnd w:id="35"/>
-    </w:p>
-    <w:p>
-      <w:pPr>
-        <w:pStyle w:val="Heading3"/>
-      </w:pPr>
-      <w:bookmarkStart w:id="36" w:name="_Toc21687449"/>
-      <w:r>
-        <w:rPr>
-          <w:lang w:val="sv-SE"/>
-        </w:rPr>
-        <w:t>Robot first</w:t>
-      </w:r>
-      <w:bookmarkEnd w:id="36"/>
-    </w:p>
-    <w:p>
-      <w:pPr>
-        <w:pStyle w:val="ListParagraph"/>
-        <w:numPr>
-          <w:ilvl w:val="0"/>
-          <w:numId w:val="16"/>
-        </w:numPr>
-      </w:pPr>
       <w:r>
         <w:rPr>
           <w:lang w:val="en-GB"/>
@@ -6114,6 +6190,7 @@
         <w:rPr>
           <w:lang w:val="en-GB"/>
         </w:rPr>
+        <w:lastRenderedPageBreak/>
         <w:t>Move a</w:t>
       </w:r>
       <w:r>
@@ -7963,6 +8040,119 @@
     </w:lvl>
   </w:abstractNum>
   <w:abstractNum w:abstractNumId="16" w15:restartNumberingAfterBreak="0">
+    <w:nsid w:val="486A514E"/>
+    <w:multiLevelType w:val="hybridMultilevel"/>
+    <w:tmpl w:val="D2382408"/>
+    <w:lvl w:ilvl="0" w:tplc="20000001">
+      <w:start w:val="1"/>
+      <w:numFmt w:val="bullet"/>
+      <w:lvlText w:val=""/>
+      <w:lvlJc w:val="left"/>
+      <w:pPr>
+        <w:ind w:left="720" w:hanging="360"/>
+      </w:pPr>
+      <w:rPr>
+        <w:rFonts w:ascii="Symbol" w:hAnsi="Symbol" w:hint="default"/>
+      </w:rPr>
+    </w:lvl>
+    <w:lvl w:ilvl="1" w:tplc="20000003" w:tentative="1">
+      <w:start w:val="1"/>
+      <w:numFmt w:val="bullet"/>
+      <w:lvlText w:val="o"/>
+      <w:lvlJc w:val="left"/>
+      <w:pPr>
+        <w:ind w:left="1440" w:hanging="360"/>
+      </w:pPr>
+      <w:rPr>
+        <w:rFonts w:ascii="Courier New" w:hAnsi="Courier New" w:cs="Courier New" w:hint="default"/>
+      </w:rPr>
+    </w:lvl>
+    <w:lvl w:ilvl="2" w:tplc="20000005" w:tentative="1">
+      <w:start w:val="1"/>
+      <w:numFmt w:val="bullet"/>
+      <w:lvlText w:val=""/>
+      <w:lvlJc w:val="left"/>
+      <w:pPr>
+        <w:ind w:left="2160" w:hanging="360"/>
+      </w:pPr>
+      <w:rPr>
+        <w:rFonts w:ascii="Wingdings" w:hAnsi="Wingdings" w:hint="default"/>
+      </w:rPr>
+    </w:lvl>
+    <w:lvl w:ilvl="3" w:tplc="20000001" w:tentative="1">
+      <w:start w:val="1"/>
+      <w:numFmt w:val="bullet"/>
+      <w:lvlText w:val=""/>
+      <w:lvlJc w:val="left"/>
+      <w:pPr>
+        <w:ind w:left="2880" w:hanging="360"/>
+      </w:pPr>
+      <w:rPr>
+        <w:rFonts w:ascii="Symbol" w:hAnsi="Symbol" w:hint="default"/>
+      </w:rPr>
+    </w:lvl>
+    <w:lvl w:ilvl="4" w:tplc="20000003" w:tentative="1">
+      <w:start w:val="1"/>
+      <w:numFmt w:val="bullet"/>
+      <w:lvlText w:val="o"/>
+      <w:lvlJc w:val="left"/>
+      <w:pPr>
+        <w:ind w:left="3600" w:hanging="360"/>
+      </w:pPr>
+      <w:rPr>
+        <w:rFonts w:ascii="Courier New" w:hAnsi="Courier New" w:cs="Courier New" w:hint="default"/>
+      </w:rPr>
+    </w:lvl>
+    <w:lvl w:ilvl="5" w:tplc="20000005" w:tentative="1">
+      <w:start w:val="1"/>
+      <w:numFmt w:val="bullet"/>
+      <w:lvlText w:val=""/>
+      <w:lvlJc w:val="left"/>
+      <w:pPr>
+        <w:ind w:left="4320" w:hanging="360"/>
+      </w:pPr>
+      <w:rPr>
+        <w:rFonts w:ascii="Wingdings" w:hAnsi="Wingdings" w:hint="default"/>
+      </w:rPr>
+    </w:lvl>
+    <w:lvl w:ilvl="6" w:tplc="20000001" w:tentative="1">
+      <w:start w:val="1"/>
+      <w:numFmt w:val="bullet"/>
+      <w:lvlText w:val=""/>
+      <w:lvlJc w:val="left"/>
+      <w:pPr>
+        <w:ind w:left="5040" w:hanging="360"/>
+      </w:pPr>
+      <w:rPr>
+        <w:rFonts w:ascii="Symbol" w:hAnsi="Symbol" w:hint="default"/>
+      </w:rPr>
+    </w:lvl>
+    <w:lvl w:ilvl="7" w:tplc="20000003" w:tentative="1">
+      <w:start w:val="1"/>
+      <w:numFmt w:val="bullet"/>
+      <w:lvlText w:val="o"/>
+      <w:lvlJc w:val="left"/>
+      <w:pPr>
+        <w:ind w:left="5760" w:hanging="360"/>
+      </w:pPr>
+      <w:rPr>
+        <w:rFonts w:ascii="Courier New" w:hAnsi="Courier New" w:cs="Courier New" w:hint="default"/>
+      </w:rPr>
+    </w:lvl>
+    <w:lvl w:ilvl="8" w:tplc="20000005" w:tentative="1">
+      <w:start w:val="1"/>
+      <w:numFmt w:val="bullet"/>
+      <w:lvlText w:val=""/>
+      <w:lvlJc w:val="left"/>
+      <w:pPr>
+        <w:ind w:left="6480" w:hanging="360"/>
+      </w:pPr>
+      <w:rPr>
+        <w:rFonts w:ascii="Wingdings" w:hAnsi="Wingdings" w:hint="default"/>
+      </w:rPr>
+    </w:lvl>
+  </w:abstractNum>
+  <w:abstractNum w:abstractNumId="17" w15:restartNumberingAfterBreak="0">
     <w:nsid w:val="4FB7627C"/>
     <w:multiLevelType w:val="hybridMultilevel"/>
     <w:tmpl w:val="ECFC331A"/>
@@ -8075,7 +8265,7 @@
       </w:rPr>
     </w:lvl>
   </w:abstractNum>
-  <w:abstractNum w:abstractNumId="17" w15:restartNumberingAfterBreak="0">
+  <w:abstractNum w:abstractNumId="18" w15:restartNumberingAfterBreak="0">
     <w:nsid w:val="57E77ACE"/>
     <w:multiLevelType w:val="hybridMultilevel"/>
     <w:tmpl w:val="A1BA0ABA"/>
@@ -8188,7 +8378,7 @@
       </w:rPr>
     </w:lvl>
   </w:abstractNum>
-  <w:abstractNum w:abstractNumId="18" w15:restartNumberingAfterBreak="0">
+  <w:abstractNum w:abstractNumId="19" w15:restartNumberingAfterBreak="0">
     <w:nsid w:val="5AD574E0"/>
     <w:multiLevelType w:val="multilevel"/>
     <w:tmpl w:val="EF2E6E4A"/>
@@ -8286,7 +8476,7 @@
       </w:pPr>
     </w:lvl>
   </w:abstractNum>
-  <w:abstractNum w:abstractNumId="19" w15:restartNumberingAfterBreak="0">
+  <w:abstractNum w:abstractNumId="20" w15:restartNumberingAfterBreak="0">
     <w:nsid w:val="61DD2A73"/>
     <w:multiLevelType w:val="hybridMultilevel"/>
     <w:tmpl w:val="4E1C1BCE"/>
@@ -8399,7 +8589,7 @@
       </w:rPr>
     </w:lvl>
   </w:abstractNum>
-  <w:abstractNum w:abstractNumId="20" w15:restartNumberingAfterBreak="0">
+  <w:abstractNum w:abstractNumId="21" w15:restartNumberingAfterBreak="0">
     <w:nsid w:val="7A5E38D0"/>
     <w:multiLevelType w:val="hybridMultilevel"/>
     <w:tmpl w:val="94AABF7A"/>
@@ -8512,7 +8702,7 @@
       </w:rPr>
     </w:lvl>
   </w:abstractNum>
-  <w:abstractNum w:abstractNumId="21" w15:restartNumberingAfterBreak="0">
+  <w:abstractNum w:abstractNumId="22" w15:restartNumberingAfterBreak="0">
     <w:nsid w:val="7EFB2A46"/>
     <w:multiLevelType w:val="hybridMultilevel"/>
     <w:tmpl w:val="1618DACA"/>
@@ -8629,7 +8819,7 @@
     <w:abstractNumId w:val="15"/>
   </w:num>
   <w:num w:numId="2">
-    <w:abstractNumId w:val="18"/>
+    <w:abstractNumId w:val="19"/>
   </w:num>
   <w:num w:numId="3">
     <w:abstractNumId w:val="4"/>
@@ -8671,7 +8861,7 @@
     <w:abstractNumId w:val="14"/>
   </w:num>
   <w:num w:numId="7">
-    <w:abstractNumId w:val="19"/>
+    <w:abstractNumId w:val="20"/>
   </w:num>
   <w:num w:numId="8">
     <w:abstractNumId w:val="10"/>
@@ -8689,13 +8879,13 @@
     <w:abstractNumId w:val="8"/>
   </w:num>
   <w:num w:numId="13">
-    <w:abstractNumId w:val="20"/>
+    <w:abstractNumId w:val="21"/>
   </w:num>
   <w:num w:numId="14">
-    <w:abstractNumId w:val="17"/>
+    <w:abstractNumId w:val="18"/>
   </w:num>
   <w:num w:numId="15">
-    <w:abstractNumId w:val="16"/>
+    <w:abstractNumId w:val="17"/>
   </w:num>
   <w:num w:numId="16">
     <w:abstractNumId w:val="6"/>
@@ -8704,7 +8894,7 @@
     <w:abstractNumId w:val="2"/>
   </w:num>
   <w:num w:numId="18">
-    <w:abstractNumId w:val="21"/>
+    <w:abstractNumId w:val="22"/>
   </w:num>
   <w:num w:numId="19">
     <w:abstractNumId w:val="0"/>
@@ -8720,6 +8910,9 @@
   </w:num>
   <w:num w:numId="23">
     <w:abstractNumId w:val="1"/>
+  </w:num>
+  <w:num w:numId="24">
+    <w:abstractNumId w:val="16"/>
   </w:num>
 </w:numbering>
 </file>
@@ -9933,7 +10126,7 @@
 </file>
 
 <file path=customXml/itemProps1.xml><?xml version="1.0" encoding="utf-8"?>
-<ds:datastoreItem xmlns:ds="http://schemas.openxmlformats.org/officeDocument/2006/customXml" ds:itemID="{3D29AC42-D9CC-4A6D-8732-4BBBFC879CF9}">
+<ds:datastoreItem xmlns:ds="http://schemas.openxmlformats.org/officeDocument/2006/customXml" ds:itemID="{B72237A2-2B00-4361-A902-FE9D99E570FB}">
   <ds:schemaRefs>
     <ds:schemaRef ds:uri="http://schemas.openxmlformats.org/officeDocument/2006/bibliography"/>
   </ds:schemaRefs>

</xml_diff>